<commit_message>
MEGA INCREDEABLE ULTRA HYPER COMBO PRO MAX LAST COMMIT
</commit_message>
<xml_diff>
--- a/Онишков Валерий СОА 3 лаба.docx
+++ b/Онишков Валерий СОА 3 лаба.docx
@@ -1057,11 +1057,152 @@
       </w:r>
     </w:p>
     <w:p>
-      <w:r>
+      <w:pPr>
         <w:rPr>
           <w:lang w:val="en-US"/>
         </w:rPr>
-        <w:t>https://github.com/OnishkovValera/SOA</w:t>
+      </w:pPr>
+      <w:hyperlink r:id="rId6" w:history="1">
+        <w:r>
+          <w:rPr>
+            <w:rStyle w:val="ae"/>
+            <w:lang w:val="en-US"/>
+          </w:rPr>
+          <w:t>https</w:t>
+        </w:r>
+        <w:r>
+          <w:rPr>
+            <w:rStyle w:val="ae"/>
+          </w:rPr>
+          <w:t>://</w:t>
+        </w:r>
+        <w:proofErr w:type="spellStart"/>
+        <w:r>
+          <w:rPr>
+            <w:rStyle w:val="ae"/>
+            <w:lang w:val="en-US"/>
+          </w:rPr>
+          <w:t>github</w:t>
+        </w:r>
+        <w:proofErr w:type="spellEnd"/>
+        <w:r>
+          <w:rPr>
+            <w:rStyle w:val="ae"/>
+          </w:rPr>
+          <w:t>.</w:t>
+        </w:r>
+        <w:r>
+          <w:rPr>
+            <w:rStyle w:val="ae"/>
+            <w:lang w:val="en-US"/>
+          </w:rPr>
+          <w:t>com</w:t>
+        </w:r>
+        <w:r>
+          <w:rPr>
+            <w:rStyle w:val="ae"/>
+          </w:rPr>
+          <w:t>/</w:t>
+        </w:r>
+        <w:proofErr w:type="spellStart"/>
+        <w:r>
+          <w:rPr>
+            <w:rStyle w:val="ae"/>
+            <w:lang w:val="en-US"/>
+          </w:rPr>
+          <w:t>OnishkovValera</w:t>
+        </w:r>
+        <w:proofErr w:type="spellEnd"/>
+        <w:r>
+          <w:rPr>
+            <w:rStyle w:val="ae"/>
+          </w:rPr>
+          <w:t>/</w:t>
+        </w:r>
+        <w:r>
+          <w:rPr>
+            <w:rStyle w:val="ae"/>
+            <w:lang w:val="en-US"/>
+          </w:rPr>
+          <w:t>SOA</w:t>
+        </w:r>
+      </w:hyperlink>
+      <w:r>
+        <w:br/>
+      </w:r>
+    </w:p>
+    <w:p/>
+    <w:p/>
+    <w:p/>
+    <w:p/>
+    <w:p/>
+    <w:p/>
+    <w:p/>
+    <w:p/>
+    <w:p/>
+    <w:p/>
+    <w:p>
+      <w:r>
+        <w:lastRenderedPageBreak/>
+        <w:t>Диаграмма разв</w:t>
+      </w:r>
+      <w:r>
+        <w:t>е</w:t>
+      </w:r>
+      <w:r>
+        <w:t>ртывания:</w:t>
+      </w:r>
+    </w:p>
+    <w:p>
+      <w:r>
+        <w:rPr>
+          <w:noProof/>
+        </w:rPr>
+        <w:drawing>
+          <wp:inline distT="0" distB="0" distL="0" distR="0" wp14:anchorId="5446E90A" wp14:editId="7B47AC95">
+            <wp:extent cx="6150272" cy="3215648"/>
+            <wp:effectExtent l="0" t="0" r="3175" b="3810"/>
+            <wp:docPr id="1211332380" name="Рисунок 2"/>
+            <wp:cNvGraphicFramePr>
+              <a:graphicFrameLocks xmlns:a="http://schemas.openxmlformats.org/drawingml/2006/main" noChangeAspect="1"/>
+            </wp:cNvGraphicFramePr>
+            <a:graphic xmlns:a="http://schemas.openxmlformats.org/drawingml/2006/main">
+              <a:graphicData uri="http://schemas.openxmlformats.org/drawingml/2006/picture">
+                <pic:pic xmlns:pic="http://schemas.openxmlformats.org/drawingml/2006/picture">
+                  <pic:nvPicPr>
+                    <pic:cNvPr id="0" name="Picture 2"/>
+                    <pic:cNvPicPr>
+                      <a:picLocks noChangeAspect="1" noChangeArrowheads="1"/>
+                    </pic:cNvPicPr>
+                  </pic:nvPicPr>
+                  <pic:blipFill>
+                    <a:blip r:embed="rId7" cstate="print">
+                      <a:extLst>
+                        <a:ext uri="{28A0092B-C50C-407E-A947-70E740481C1C}">
+                          <a14:useLocalDpi xmlns:a14="http://schemas.microsoft.com/office/drawing/2010/main" val="0"/>
+                        </a:ext>
+                      </a:extLst>
+                    </a:blip>
+                    <a:srcRect/>
+                    <a:stretch>
+                      <a:fillRect/>
+                    </a:stretch>
+                  </pic:blipFill>
+                  <pic:spPr bwMode="auto">
+                    <a:xfrm>
+                      <a:off x="0" y="0"/>
+                      <a:ext cx="6165818" cy="3223776"/>
+                    </a:xfrm>
+                    <a:prstGeom prst="rect">
+                      <a:avLst/>
+                    </a:prstGeom>
+                    <a:noFill/>
+                  </pic:spPr>
+                </pic:pic>
+              </a:graphicData>
+            </a:graphic>
+          </wp:inline>
+        </w:drawing>
       </w:r>
     </w:p>
     <w:p/>
@@ -4413,6 +4554,7 @@
   <w:style w:type="character" w:default="1" w:styleId="a0">
     <w:name w:val="Default Paragraph Font"/>
     <w:uiPriority w:val="1"/>
+    <w:semiHidden/>
     <w:unhideWhenUsed/>
   </w:style>
   <w:style w:type="table" w:default="1" w:styleId="a1">

</xml_diff>

<commit_message>
last update for tsopa's courses(
</commit_message>
<xml_diff>
--- a/Онишков Валерий СОА 3 лаба.docx
+++ b/Онишков Валерий СОА 3 лаба.docx
@@ -274,7 +274,7 @@
         <w:rPr>
           <w:sz w:val="34"/>
         </w:rPr>
-        <w:t>3</w:t>
+        <w:t>4</w:t>
       </w:r>
     </w:p>
     <w:p>
@@ -297,7 +297,7 @@
         <w:rPr>
           <w:spacing w:val="1"/>
         </w:rPr>
-        <w:t>8978</w:t>
+        <w:t>8981</w:t>
       </w:r>
     </w:p>
     <w:p>
@@ -370,7 +370,8 @@
       <w:pPr>
         <w:pStyle w:val="ac"/>
         <w:spacing w:before="29" w:line="264" w:lineRule="auto"/>
-        <w:ind w:left="4614" w:right="822" w:firstLine="352"/>
+        <w:ind w:right="822"/>
+        <w:jc w:val="right"/>
       </w:pPr>
       <w:r>
         <w:t>Группа: P3414</w:t>
@@ -395,8 +396,13 @@
         </w:rPr>
         <w:t xml:space="preserve"> </w:t>
       </w:r>
-      <w:r>
-        <w:t>Цопа Евгений Алексеевич</w:t>
+      <w:proofErr w:type="spellStart"/>
+      <w:r>
+        <w:t>Цопа</w:t>
+      </w:r>
+      <w:proofErr w:type="spellEnd"/>
+      <w:r>
+        <w:t xml:space="preserve"> Евгений Алексеевич</w:t>
       </w:r>
     </w:p>
     <w:p>
@@ -487,592 +493,234 @@
       </w:r>
     </w:p>
     <w:p>
-      <w:pPr>
-        <w:rPr>
-          <w:sz w:val="24"/>
-          <w:szCs w:val="24"/>
-        </w:rPr>
-      </w:pPr>
-      <w:r>
-        <w:rPr>
-          <w:sz w:val="24"/>
-          <w:szCs w:val="24"/>
-        </w:rPr>
+      <w:r>
         <w:lastRenderedPageBreak/>
-        <w:t>Переработать веб-сервисы из лабораторной работы #2 таким образом, чтобы они реализовывали основные концепции микросервисной архитектуры. Для этого внести в оба сервиса -- "вызываемый" и "вызывающий" перечисленные ниже изменения.</w:t>
-      </w:r>
-    </w:p>
-    <w:p>
-      <w:pPr>
-        <w:ind w:left="720"/>
-        <w:rPr>
-          <w:sz w:val="24"/>
-          <w:szCs w:val="24"/>
-        </w:rPr>
-      </w:pPr>
+        <w:t xml:space="preserve"> </w:t>
+      </w:r>
       <w:r>
         <w:rPr>
           <w:b/>
           <w:bCs/>
-          <w:sz w:val="24"/>
-          <w:szCs w:val="24"/>
         </w:rPr>
-        <w:t>Изменения в "вызываемом" сервисе:</w:t>
+        <w:t>Переработать сервисы из лабораторной работы #3 следующим образом:</w:t>
       </w:r>
     </w:p>
     <w:p>
       <w:pPr>
         <w:numPr>
           <w:ilvl w:val="0"/>
-          <w:numId w:val="19"/>
+          <w:numId w:val="22"/>
         </w:numPr>
-        <w:rPr>
-          <w:sz w:val="24"/>
-          <w:szCs w:val="24"/>
-        </w:rPr>
-      </w:pPr>
-      <w:r>
-        <w:rPr>
-          <w:sz w:val="24"/>
-          <w:szCs w:val="24"/>
-        </w:rPr>
-        <w:t>Сконфигурировать окружение для работы сервиса на платформе Spring Boot.</w:t>
+      </w:pPr>
+      <w:r>
+        <w:t>Первый ("вызываемый") сервис переписать в соответствии с требованиями протокола SOAP.</w:t>
       </w:r>
     </w:p>
     <w:p>
       <w:pPr>
         <w:numPr>
           <w:ilvl w:val="0"/>
-          <w:numId w:val="19"/>
+          <w:numId w:val="22"/>
         </w:numPr>
-        <w:rPr>
-          <w:sz w:val="24"/>
-          <w:szCs w:val="24"/>
-        </w:rPr>
-      </w:pPr>
-      <w:r>
-        <w:rPr>
-          <w:sz w:val="24"/>
-          <w:szCs w:val="24"/>
-        </w:rPr>
-        <w:t>Запустить второй экземпляр сервиса на другом порту. Реализовать балансировку нагрузки между экземплярами с помощью Haproxy.</w:t>
+      </w:pPr>
+      <w:r>
+        <w:t>Развернуть переработанный сервис на сервере приложений по собственному выбору.</w:t>
       </w:r>
     </w:p>
     <w:p>
       <w:pPr>
         <w:numPr>
           <w:ilvl w:val="0"/>
-          <w:numId w:val="19"/>
+          <w:numId w:val="22"/>
         </w:numPr>
-        <w:rPr>
-          <w:sz w:val="24"/>
-          <w:szCs w:val="24"/>
-        </w:rPr>
-      </w:pPr>
-      <w:r>
-        <w:rPr>
-          <w:sz w:val="24"/>
-          <w:szCs w:val="24"/>
-        </w:rPr>
-        <w:t>Реализовать механизм Service Discovery. Для этого установить Consul и интегрировать свой сервис с ним, автоматически регистрируя в момент запуска.</w:t>
+      </w:pPr>
+      <w:r>
+        <w:t>Оставшийся сервис не модифицировать, не менять его API, протокол и используемый сервер приложений.</w:t>
       </w:r>
     </w:p>
     <w:p>
       <w:pPr>
-        <w:ind w:left="720"/>
-        <w:rPr>
-          <w:sz w:val="24"/>
-          <w:szCs w:val="24"/>
-        </w:rPr>
-      </w:pPr>
+        <w:numPr>
+          <w:ilvl w:val="0"/>
+          <w:numId w:val="22"/>
+        </w:numPr>
+      </w:pPr>
+      <w:r>
+        <w:t xml:space="preserve">Установить и сконфигурировать на сервере </w:t>
+      </w:r>
+      <w:proofErr w:type="spellStart"/>
+      <w:r>
+        <w:t>Helios</w:t>
+      </w:r>
+      <w:proofErr w:type="spellEnd"/>
+      <w:r>
+        <w:t xml:space="preserve"> программное обеспечение </w:t>
+      </w:r>
+      <w:proofErr w:type="spellStart"/>
+      <w:r>
+        <w:t>Mule</w:t>
+      </w:r>
+      <w:proofErr w:type="spellEnd"/>
+      <w:r>
+        <w:t xml:space="preserve"> ESB.</w:t>
+      </w:r>
+    </w:p>
+    <w:p>
+      <w:pPr>
+        <w:numPr>
+          <w:ilvl w:val="0"/>
+          <w:numId w:val="22"/>
+        </w:numPr>
+      </w:pPr>
+      <w:r>
+        <w:t>Настроить интеграцию двух сервисов с использованием установленного программного обеспечения.</w:t>
+      </w:r>
+    </w:p>
+    <w:p>
+      <w:pPr>
+        <w:numPr>
+          <w:ilvl w:val="0"/>
+          <w:numId w:val="22"/>
+        </w:numPr>
+      </w:pPr>
+      <w:r>
+        <w:t>Реализовать дополнительную REST-"прослойку", обеспечивающую возможность доступа к переработанному сервису клиентского приложения без необходимости его модификации. Никакой дополнительной логики, помимо вызовов SOAP-сервиса, разработанная REST-прослойка содержать не должна.</w:t>
+      </w:r>
+    </w:p>
+    <w:p>
       <w:r>
         <w:rPr>
           <w:b/>
           <w:bCs/>
-          <w:sz w:val="24"/>
-          <w:szCs w:val="24"/>
         </w:rPr>
-        <w:t>Изменения в "вызывающем" сервисе:</w:t>
+        <w:t>Вопросы к защите лабораторной работы:</w:t>
       </w:r>
     </w:p>
     <w:p>
       <w:pPr>
         <w:numPr>
           <w:ilvl w:val="0"/>
-          <w:numId w:val="20"/>
+          <w:numId w:val="23"/>
         </w:numPr>
-        <w:rPr>
-          <w:sz w:val="24"/>
-          <w:szCs w:val="24"/>
-        </w:rPr>
-      </w:pPr>
-      <w:r>
-        <w:rPr>
-          <w:sz w:val="24"/>
-          <w:szCs w:val="24"/>
-        </w:rPr>
-        <w:t>Разделить приложение на два модуля -- веб-приложение с веб-сервисом и EJB-jar с бизнес-компонентами.</w:t>
+      </w:pPr>
+      <w:r>
+        <w:t>Протокол SOAP. Особенности, отличия от REST, преимущества и недостатки.</w:t>
       </w:r>
     </w:p>
     <w:p>
       <w:pPr>
         <w:numPr>
           <w:ilvl w:val="0"/>
-          <w:numId w:val="20"/>
+          <w:numId w:val="23"/>
         </w:numPr>
-        <w:rPr>
-          <w:sz w:val="24"/>
-          <w:szCs w:val="24"/>
-        </w:rPr>
-      </w:pPr>
-      <w:r>
-        <w:rPr>
-          <w:sz w:val="24"/>
-          <w:szCs w:val="24"/>
-        </w:rPr>
-        <w:t>Переместить всю логику из класса сервиса в Stateless EJB. В классе сервиса оставить только обращение к методам бизнес-интерфейса. EJB-компонент должен быть доступен удалённо (иметь Remote-интерфейс).</w:t>
+      </w:pPr>
+      <w:r>
+        <w:t>Дескрипторы сервисов на SOAP. Формат WSDL.</w:t>
       </w:r>
     </w:p>
     <w:p>
       <w:pPr>
         <w:numPr>
           <w:ilvl w:val="0"/>
-          <w:numId w:val="20"/>
+          <w:numId w:val="23"/>
         </w:numPr>
-        <w:rPr>
-          <w:sz w:val="24"/>
-          <w:szCs w:val="24"/>
-        </w:rPr>
-      </w:pPr>
-      <w:r>
-        <w:rPr>
-          <w:sz w:val="24"/>
-          <w:szCs w:val="24"/>
-        </w:rPr>
-        <w:t>Сформировать на уровне сервера приложений пул компонентов EJB настраиваемой мощности, динамически расширяемый при увеличении нагрузки.</w:t>
+      </w:pPr>
+      <w:r>
+        <w:t>Реестры сервисов. UDDI.</w:t>
       </w:r>
     </w:p>
     <w:p>
       <w:pPr>
         <w:numPr>
           <w:ilvl w:val="0"/>
-          <w:numId w:val="20"/>
+          <w:numId w:val="23"/>
         </w:numPr>
-        <w:rPr>
-          <w:sz w:val="24"/>
-          <w:szCs w:val="24"/>
-        </w:rPr>
-      </w:pPr>
-      <w:r>
-        <w:rPr>
-          <w:sz w:val="24"/>
-          <w:szCs w:val="24"/>
-        </w:rPr>
-        <w:t>Настроить второй экземпляр сервера приложений на другом порту, "поднять" на нём вторую копию веб-сервиса и пула EJB.</w:t>
+      </w:pPr>
+      <w:r>
+        <w:t>Сервисные шины. Назначение, протоколы, особенности работы. Отличия, достоинства и недостатки относительно микросервисной архитектуры и инфраструктурного ПО для неё.</w:t>
       </w:r>
     </w:p>
     <w:p>
       <w:pPr>
         <w:numPr>
           <w:ilvl w:val="0"/>
-          <w:numId w:val="20"/>
+          <w:numId w:val="23"/>
         </w:numPr>
-        <w:rPr>
-          <w:sz w:val="24"/>
-          <w:szCs w:val="24"/>
-        </w:rPr>
-      </w:pPr>
-      <w:r>
-        <w:rPr>
-          <w:sz w:val="24"/>
-          <w:szCs w:val="24"/>
-        </w:rPr>
-        <w:t>Настроить балансировку нагрузки на оба запущенных узла через Haproxy.</w:t>
+      </w:pPr>
+      <w:proofErr w:type="spellStart"/>
+      <w:r>
+        <w:t>Mule</w:t>
+      </w:r>
+      <w:proofErr w:type="spellEnd"/>
+      <w:r>
+        <w:t xml:space="preserve"> ESB. Установка, конфигурация, поддерживаемые протоколы.</w:t>
       </w:r>
     </w:p>
     <w:p>
       <w:pPr>
-        <w:ind w:left="720"/>
-        <w:rPr>
-          <w:sz w:val="24"/>
-          <w:szCs w:val="24"/>
-        </w:rPr>
-      </w:pPr>
-      <w:r>
-        <w:rPr>
-          <w:b/>
-          <w:bCs/>
-          <w:sz w:val="24"/>
-          <w:szCs w:val="24"/>
-        </w:rPr>
-        <w:t>Оба веб-сервиса и клиентское приложение должны сохранить полную совместимость с API, реализованными в рамках предыдущих лабораторных работ.</w:t>
-      </w:r>
-    </w:p>
-    <w:p>
-      <w:pPr>
-        <w:ind w:left="720"/>
-        <w:rPr>
-          <w:sz w:val="24"/>
-          <w:szCs w:val="24"/>
-        </w:rPr>
-      </w:pPr>
-      <w:r>
-        <w:rPr>
-          <w:b/>
-          <w:bCs/>
-          <w:sz w:val="24"/>
-          <w:szCs w:val="24"/>
-        </w:rPr>
-        <w:t>Вопросы к защите лабораторной работы:</w:t>
-      </w:r>
-    </w:p>
-    <w:p>
-      <w:pPr>
         <w:numPr>
           <w:ilvl w:val="0"/>
-          <w:numId w:val="21"/>
+          <w:numId w:val="23"/>
         </w:numPr>
-        <w:rPr>
-          <w:sz w:val="24"/>
-          <w:szCs w:val="24"/>
-        </w:rPr>
-      </w:pPr>
-      <w:r>
-        <w:rPr>
-          <w:sz w:val="24"/>
-          <w:szCs w:val="24"/>
-        </w:rPr>
-        <w:t>Микросервисная архитектура. Особенности реализации. Сходства и отличия от "обычной" СОА.</w:t>
-      </w:r>
-    </w:p>
-    <w:p>
-      <w:pPr>
-        <w:numPr>
-          <w:ilvl w:val="0"/>
-          <w:numId w:val="21"/>
-        </w:numPr>
-        <w:rPr>
-          <w:sz w:val="24"/>
-          <w:szCs w:val="24"/>
-        </w:rPr>
-      </w:pPr>
-      <w:r>
-        <w:rPr>
-          <w:sz w:val="24"/>
-          <w:szCs w:val="24"/>
-        </w:rPr>
-        <w:t>Разработка сервисов в микросервисной архитектуре. Стандарты и технологии. Принципы декомпозиции приложений на микросервисы.</w:t>
-      </w:r>
-    </w:p>
-    <w:p>
-      <w:pPr>
-        <w:numPr>
-          <w:ilvl w:val="0"/>
-          <w:numId w:val="21"/>
-        </w:numPr>
-        <w:rPr>
-          <w:sz w:val="24"/>
-          <w:szCs w:val="24"/>
-        </w:rPr>
-      </w:pPr>
-      <w:r>
-        <w:rPr>
-          <w:sz w:val="24"/>
-          <w:szCs w:val="24"/>
-        </w:rPr>
-        <w:t>Масштабируемость микросервисных приложений. Балансировщики нагрузки.</w:t>
-      </w:r>
-    </w:p>
-    <w:p>
-      <w:pPr>
-        <w:numPr>
-          <w:ilvl w:val="0"/>
-          <w:numId w:val="21"/>
-        </w:numPr>
-        <w:rPr>
-          <w:sz w:val="24"/>
-          <w:szCs w:val="24"/>
-        </w:rPr>
-      </w:pPr>
-      <w:r>
-        <w:rPr>
-          <w:sz w:val="24"/>
-          <w:szCs w:val="24"/>
-        </w:rPr>
-        <w:t>Концепция Service Discovery. Подходы и технологические решения.</w:t>
-      </w:r>
-    </w:p>
-    <w:p>
-      <w:pPr>
-        <w:numPr>
-          <w:ilvl w:val="0"/>
-          <w:numId w:val="21"/>
-        </w:numPr>
-        <w:rPr>
-          <w:sz w:val="24"/>
-          <w:szCs w:val="24"/>
-        </w:rPr>
-      </w:pPr>
-      <w:r>
-        <w:rPr>
-          <w:sz w:val="24"/>
-          <w:szCs w:val="24"/>
-        </w:rPr>
-        <w:t>Consul. Установка и конфигурация. Регистрация сервисов.</w:t>
-      </w:r>
-    </w:p>
-    <w:p>
-      <w:pPr>
-        <w:numPr>
-          <w:ilvl w:val="0"/>
-          <w:numId w:val="21"/>
-        </w:numPr>
-        <w:rPr>
-          <w:sz w:val="24"/>
-          <w:szCs w:val="24"/>
-        </w:rPr>
-      </w:pPr>
-      <w:r>
-        <w:rPr>
-          <w:sz w:val="24"/>
-          <w:szCs w:val="24"/>
-        </w:rPr>
-        <w:t>Разработка микросервисов на Java EE. Реализация Service Discovery и балансировки нагрузки.</w:t>
-      </w:r>
-    </w:p>
-    <w:p>
-      <w:pPr>
-        <w:numPr>
-          <w:ilvl w:val="0"/>
-          <w:numId w:val="21"/>
-        </w:numPr>
-        <w:rPr>
-          <w:sz w:val="24"/>
-          <w:szCs w:val="24"/>
-        </w:rPr>
-      </w:pPr>
-      <w:r>
-        <w:rPr>
-          <w:sz w:val="24"/>
-          <w:szCs w:val="24"/>
-        </w:rPr>
-        <w:t>Разработка микросервисов на Spring. Интеграция с балансировщиками нагрузки и провайдерами Serviсе Discovery.</w:t>
-      </w:r>
-    </w:p>
-    <w:p>
-      <w:pPr>
-        <w:numPr>
-          <w:ilvl w:val="0"/>
-          <w:numId w:val="21"/>
-        </w:numPr>
-        <w:rPr>
-          <w:sz w:val="24"/>
-          <w:szCs w:val="24"/>
-        </w:rPr>
-      </w:pPr>
-      <w:r>
-        <w:rPr>
-          <w:sz w:val="24"/>
-          <w:szCs w:val="24"/>
-        </w:rPr>
-        <w:t>Spring Cloud. Особенности, отличия от "голого" Spring Boot. Spring Cloud Netflix.</w:t>
-      </w:r>
-    </w:p>
-    <w:p>
-      <w:pPr>
-        <w:ind w:left="720"/>
-        <w:rPr>
-          <w:sz w:val="24"/>
-          <w:szCs w:val="24"/>
-        </w:rPr>
-      </w:pPr>
-    </w:p>
-    <w:p>
-      <w:r>
-        <w:t xml:space="preserve">Ссылка на </w:t>
-      </w:r>
-      <w:r>
-        <w:t>код</w:t>
-      </w:r>
-      <w:r>
-        <w:t>:</w:t>
-      </w:r>
-    </w:p>
-    <w:p>
-      <w:hyperlink r:id="rId6" w:history="1">
-        <w:r>
-          <w:rPr>
-            <w:rStyle w:val="ae"/>
-            <w:lang w:val="en-US"/>
-          </w:rPr>
-          <w:t>https</w:t>
-        </w:r>
-        <w:r>
-          <w:rPr>
-            <w:rStyle w:val="ae"/>
-          </w:rPr>
-          <w:t>://</w:t>
-        </w:r>
-        <w:r>
-          <w:rPr>
-            <w:rStyle w:val="ae"/>
-            <w:lang w:val="en-US"/>
-          </w:rPr>
-          <w:t>github</w:t>
-        </w:r>
-        <w:r>
-          <w:rPr>
-            <w:rStyle w:val="ae"/>
-          </w:rPr>
-          <w:t>.</w:t>
-        </w:r>
-        <w:r>
-          <w:rPr>
-            <w:rStyle w:val="ae"/>
-            <w:lang w:val="en-US"/>
-          </w:rPr>
-          <w:t>com</w:t>
-        </w:r>
-        <w:r>
-          <w:rPr>
-            <w:rStyle w:val="ae"/>
-          </w:rPr>
-          <w:t>/</w:t>
-        </w:r>
-        <w:r>
-          <w:rPr>
-            <w:rStyle w:val="ae"/>
-            <w:lang w:val="en-US"/>
-          </w:rPr>
-          <w:t>OnishkovValera</w:t>
-        </w:r>
-        <w:r>
-          <w:rPr>
-            <w:rStyle w:val="ae"/>
-          </w:rPr>
-          <w:t>/</w:t>
-        </w:r>
-        <w:r>
-          <w:rPr>
-            <w:rStyle w:val="ae"/>
-            <w:lang w:val="en-US"/>
-          </w:rPr>
-          <w:t>SOA</w:t>
-        </w:r>
-      </w:hyperlink>
-      <w:r>
-        <w:br/>
+      </w:pPr>
+      <w:r>
+        <w:t xml:space="preserve">Реализация взаимодействия веб-сервисов через </w:t>
+      </w:r>
+      <w:proofErr w:type="spellStart"/>
+      <w:r>
+        <w:t>Mule</w:t>
+      </w:r>
+      <w:proofErr w:type="spellEnd"/>
+      <w:r>
+        <w:t xml:space="preserve"> ESB.</w:t>
       </w:r>
     </w:p>
     <w:p/>
-    <w:p/>
-    <w:p/>
-    <w:p/>
-    <w:p/>
-    <w:p/>
-    <w:p/>
-    <w:p/>
-    <w:p/>
+    <w:p>
+      <w:r>
+        <w:t xml:space="preserve">Код: </w:t>
+      </w:r>
+      <w:r>
+        <w:t>https://github.com/OnishkovValera/SOA</w:t>
+      </w:r>
+    </w:p>
     <w:p/>
     <w:p>
       <w:r>
-        <w:lastRenderedPageBreak/>
-        <w:t>Диаграмма разв</w:t>
-      </w:r>
-      <w:r>
-        <w:t>е</w:t>
-      </w:r>
-      <w:r>
-        <w:t>ртывания:</w:t>
-      </w:r>
-    </w:p>
-    <w:p>
-      <w:r>
-        <w:rPr>
-          <w:noProof/>
-        </w:rPr>
-        <w:drawing>
-          <wp:inline distT="0" distB="0" distL="0" distR="0" wp14:anchorId="5FC5121D" wp14:editId="482357BD">
-            <wp:extent cx="5940425" cy="2771775"/>
-            <wp:effectExtent l="0" t="0" r="3175" b="9525"/>
-            <wp:docPr id="1817282300" name="Рисунок 2" descr="Изображение выглядит как текст, диаграмма, линия, Параллельный&#10;&#10;Содержимое, созданное искусственным интеллектом, может быть неверным."/>
-            <wp:cNvGraphicFramePr>
-              <a:graphicFrameLocks xmlns:a="http://schemas.openxmlformats.org/drawingml/2006/main" noChangeAspect="1"/>
-            </wp:cNvGraphicFramePr>
-            <a:graphic xmlns:a="http://schemas.openxmlformats.org/drawingml/2006/main">
-              <a:graphicData uri="http://schemas.openxmlformats.org/drawingml/2006/picture">
-                <pic:pic xmlns:pic="http://schemas.openxmlformats.org/drawingml/2006/picture">
-                  <pic:nvPicPr>
-                    <pic:cNvPr id="1817282300" name="Рисунок 2" descr="Изображение выглядит как текст, диаграмма, линия, Параллельный&#10;&#10;Содержимое, созданное искусственным интеллектом, может быть неверным."/>
-                    <pic:cNvPicPr>
-                      <a:picLocks noChangeAspect="1" noChangeArrowheads="1"/>
-                    </pic:cNvPicPr>
-                  </pic:nvPicPr>
-                  <pic:blipFill>
-                    <a:blip r:embed="rId7" cstate="print">
-                      <a:extLst>
-                        <a:ext uri="{28A0092B-C50C-407E-A947-70E740481C1C}">
-                          <a14:useLocalDpi xmlns:a14="http://schemas.microsoft.com/office/drawing/2010/main" val="0"/>
-                        </a:ext>
-                      </a:extLst>
-                    </a:blip>
-                    <a:srcRect/>
-                    <a:stretch>
-                      <a:fillRect/>
-                    </a:stretch>
-                  </pic:blipFill>
-                  <pic:spPr bwMode="auto">
-                    <a:xfrm>
-                      <a:off x="0" y="0"/>
-                      <a:ext cx="5940425" cy="2771775"/>
-                    </a:xfrm>
-                    <a:prstGeom prst="rect">
-                      <a:avLst/>
-                    </a:prstGeom>
-                    <a:noFill/>
-                    <a:ln>
-                      <a:noFill/>
-                    </a:ln>
-                  </pic:spPr>
-                </pic:pic>
-              </a:graphicData>
-            </a:graphic>
-          </wp:inline>
-        </w:drawing>
-      </w:r>
-    </w:p>
-    <w:p/>
-    <w:p/>
-    <w:p>
-      <w:r>
-        <w:t>Вывод</w:t>
-      </w:r>
-      <w:r>
-        <w:t xml:space="preserve">: </w:t>
-      </w:r>
-    </w:p>
-    <w:p>
-      <w:r>
-        <w:t xml:space="preserve">Докер может приготовить мой ноут до прожарки </w:t>
+        <w:t xml:space="preserve">Вывод: я сделал лабу и разобрался как работать с </w:t>
       </w:r>
       <w:r>
         <w:rPr>
           <w:lang w:val="en-US"/>
         </w:rPr>
-        <w:t>well</w:t>
+        <w:t>soap</w:t>
       </w:r>
       <w:r>
         <w:t xml:space="preserve"> </w:t>
+      </w:r>
+      <w:r>
+        <w:t xml:space="preserve">и </w:t>
       </w:r>
       <w:r>
         <w:rPr>
           <w:lang w:val="en-US"/>
         </w:rPr>
-        <w:t>done</w:t>
-      </w:r>
-      <w:r>
-        <w:t xml:space="preserve"> </w:t>
-      </w:r>
+        <w:t>mule</w:t>
+      </w:r>
+      <w:r>
+        <w:t>(наверное)</w:t>
+      </w:r>
+      <w:r>
+        <w:t xml:space="preserve">. А еще это последняя лаба, поэтому даже грустно </w:t>
+      </w:r>
+      <w:r>
+        <w:t xml:space="preserve">ее </w:t>
+      </w:r>
+      <w:proofErr w:type="gramStart"/>
+      <w:r>
+        <w:t>сдавать(</w:t>
+      </w:r>
+      <w:proofErr w:type="gramEnd"/>
     </w:p>
     <w:sectPr>
       <w:pgSz w:w="11906" w:h="16838"/>
@@ -2397,6 +2045,155 @@
     </w:lvl>
   </w:abstractNum>
   <w:abstractNum w:abstractNumId="10" w15:restartNumberingAfterBreak="0">
+    <w:nsid w:val="385B3491"/>
+    <w:multiLevelType w:val="multilevel"/>
+    <w:tmpl w:val="CA025476"/>
+    <w:lvl w:ilvl="0">
+      <w:start w:val="1"/>
+      <w:numFmt w:val="bullet"/>
+      <w:lvlText w:val=""/>
+      <w:lvlJc w:val="left"/>
+      <w:pPr>
+        <w:tabs>
+          <w:tab w:val="num" w:pos="720"/>
+        </w:tabs>
+        <w:ind w:left="720" w:hanging="360"/>
+      </w:pPr>
+      <w:rPr>
+        <w:rFonts w:ascii="Symbol" w:hAnsi="Symbol" w:hint="default"/>
+        <w:sz w:val="20"/>
+      </w:rPr>
+    </w:lvl>
+    <w:lvl w:ilvl="1" w:tentative="1">
+      <w:start w:val="1"/>
+      <w:numFmt w:val="bullet"/>
+      <w:lvlText w:val="o"/>
+      <w:lvlJc w:val="left"/>
+      <w:pPr>
+        <w:tabs>
+          <w:tab w:val="num" w:pos="1440"/>
+        </w:tabs>
+        <w:ind w:left="1440" w:hanging="360"/>
+      </w:pPr>
+      <w:rPr>
+        <w:rFonts w:ascii="Courier New" w:hAnsi="Courier New" w:hint="default"/>
+        <w:sz w:val="20"/>
+      </w:rPr>
+    </w:lvl>
+    <w:lvl w:ilvl="2" w:tentative="1">
+      <w:start w:val="1"/>
+      <w:numFmt w:val="bullet"/>
+      <w:lvlText w:val=""/>
+      <w:lvlJc w:val="left"/>
+      <w:pPr>
+        <w:tabs>
+          <w:tab w:val="num" w:pos="2160"/>
+        </w:tabs>
+        <w:ind w:left="2160" w:hanging="360"/>
+      </w:pPr>
+      <w:rPr>
+        <w:rFonts w:ascii="Wingdings" w:hAnsi="Wingdings" w:hint="default"/>
+        <w:sz w:val="20"/>
+      </w:rPr>
+    </w:lvl>
+    <w:lvl w:ilvl="3" w:tentative="1">
+      <w:start w:val="1"/>
+      <w:numFmt w:val="bullet"/>
+      <w:lvlText w:val=""/>
+      <w:lvlJc w:val="left"/>
+      <w:pPr>
+        <w:tabs>
+          <w:tab w:val="num" w:pos="2880"/>
+        </w:tabs>
+        <w:ind w:left="2880" w:hanging="360"/>
+      </w:pPr>
+      <w:rPr>
+        <w:rFonts w:ascii="Wingdings" w:hAnsi="Wingdings" w:hint="default"/>
+        <w:sz w:val="20"/>
+      </w:rPr>
+    </w:lvl>
+    <w:lvl w:ilvl="4" w:tentative="1">
+      <w:start w:val="1"/>
+      <w:numFmt w:val="bullet"/>
+      <w:lvlText w:val=""/>
+      <w:lvlJc w:val="left"/>
+      <w:pPr>
+        <w:tabs>
+          <w:tab w:val="num" w:pos="3600"/>
+        </w:tabs>
+        <w:ind w:left="3600" w:hanging="360"/>
+      </w:pPr>
+      <w:rPr>
+        <w:rFonts w:ascii="Wingdings" w:hAnsi="Wingdings" w:hint="default"/>
+        <w:sz w:val="20"/>
+      </w:rPr>
+    </w:lvl>
+    <w:lvl w:ilvl="5" w:tentative="1">
+      <w:start w:val="1"/>
+      <w:numFmt w:val="bullet"/>
+      <w:lvlText w:val=""/>
+      <w:lvlJc w:val="left"/>
+      <w:pPr>
+        <w:tabs>
+          <w:tab w:val="num" w:pos="4320"/>
+        </w:tabs>
+        <w:ind w:left="4320" w:hanging="360"/>
+      </w:pPr>
+      <w:rPr>
+        <w:rFonts w:ascii="Wingdings" w:hAnsi="Wingdings" w:hint="default"/>
+        <w:sz w:val="20"/>
+      </w:rPr>
+    </w:lvl>
+    <w:lvl w:ilvl="6" w:tentative="1">
+      <w:start w:val="1"/>
+      <w:numFmt w:val="bullet"/>
+      <w:lvlText w:val=""/>
+      <w:lvlJc w:val="left"/>
+      <w:pPr>
+        <w:tabs>
+          <w:tab w:val="num" w:pos="5040"/>
+        </w:tabs>
+        <w:ind w:left="5040" w:hanging="360"/>
+      </w:pPr>
+      <w:rPr>
+        <w:rFonts w:ascii="Wingdings" w:hAnsi="Wingdings" w:hint="default"/>
+        <w:sz w:val="20"/>
+      </w:rPr>
+    </w:lvl>
+    <w:lvl w:ilvl="7" w:tentative="1">
+      <w:start w:val="1"/>
+      <w:numFmt w:val="bullet"/>
+      <w:lvlText w:val=""/>
+      <w:lvlJc w:val="left"/>
+      <w:pPr>
+        <w:tabs>
+          <w:tab w:val="num" w:pos="5760"/>
+        </w:tabs>
+        <w:ind w:left="5760" w:hanging="360"/>
+      </w:pPr>
+      <w:rPr>
+        <w:rFonts w:ascii="Wingdings" w:hAnsi="Wingdings" w:hint="default"/>
+        <w:sz w:val="20"/>
+      </w:rPr>
+    </w:lvl>
+    <w:lvl w:ilvl="8" w:tentative="1">
+      <w:start w:val="1"/>
+      <w:numFmt w:val="bullet"/>
+      <w:lvlText w:val=""/>
+      <w:lvlJc w:val="left"/>
+      <w:pPr>
+        <w:tabs>
+          <w:tab w:val="num" w:pos="6480"/>
+        </w:tabs>
+        <w:ind w:left="6480" w:hanging="360"/>
+      </w:pPr>
+      <w:rPr>
+        <w:rFonts w:ascii="Wingdings" w:hAnsi="Wingdings" w:hint="default"/>
+        <w:sz w:val="20"/>
+      </w:rPr>
+    </w:lvl>
+  </w:abstractNum>
+  <w:abstractNum w:abstractNumId="11" w15:restartNumberingAfterBreak="0">
     <w:nsid w:val="3DB15D3A"/>
     <w:multiLevelType w:val="multilevel"/>
     <w:tmpl w:val="6298FDCA"/>
@@ -2509,7 +2306,7 @@
       </w:pPr>
     </w:lvl>
   </w:abstractNum>
-  <w:abstractNum w:abstractNumId="11" w15:restartNumberingAfterBreak="0">
+  <w:abstractNum w:abstractNumId="12" w15:restartNumberingAfterBreak="0">
     <w:nsid w:val="3F0564BE"/>
     <w:multiLevelType w:val="multilevel"/>
     <w:tmpl w:val="240A1FAC"/>
@@ -2622,7 +2419,7 @@
       </w:pPr>
     </w:lvl>
   </w:abstractNum>
-  <w:abstractNum w:abstractNumId="12" w15:restartNumberingAfterBreak="0">
+  <w:abstractNum w:abstractNumId="13" w15:restartNumberingAfterBreak="0">
     <w:nsid w:val="42E04545"/>
     <w:multiLevelType w:val="multilevel"/>
     <w:tmpl w:val="5344AE18"/>
@@ -2735,7 +2532,7 @@
       </w:pPr>
     </w:lvl>
   </w:abstractNum>
-  <w:abstractNum w:abstractNumId="13" w15:restartNumberingAfterBreak="0">
+  <w:abstractNum w:abstractNumId="14" w15:restartNumberingAfterBreak="0">
     <w:nsid w:val="478F6D78"/>
     <w:multiLevelType w:val="multilevel"/>
     <w:tmpl w:val="D9808FD6"/>
@@ -2848,7 +2645,7 @@
       </w:pPr>
     </w:lvl>
   </w:abstractNum>
-  <w:abstractNum w:abstractNumId="14" w15:restartNumberingAfterBreak="0">
+  <w:abstractNum w:abstractNumId="15" w15:restartNumberingAfterBreak="0">
     <w:nsid w:val="4C35477C"/>
     <w:multiLevelType w:val="multilevel"/>
     <w:tmpl w:val="399EF4AA"/>
@@ -2961,7 +2758,120 @@
       </w:pPr>
     </w:lvl>
   </w:abstractNum>
-  <w:abstractNum w:abstractNumId="15" w15:restartNumberingAfterBreak="0">
+  <w:abstractNum w:abstractNumId="16" w15:restartNumberingAfterBreak="0">
+    <w:nsid w:val="592D5875"/>
+    <w:multiLevelType w:val="multilevel"/>
+    <w:tmpl w:val="8BD889B8"/>
+    <w:lvl w:ilvl="0">
+      <w:start w:val="1"/>
+      <w:numFmt w:val="decimal"/>
+      <w:lvlText w:val="%1."/>
+      <w:lvlJc w:val="left"/>
+      <w:pPr>
+        <w:tabs>
+          <w:tab w:val="num" w:pos="720"/>
+        </w:tabs>
+        <w:ind w:left="720" w:hanging="360"/>
+      </w:pPr>
+    </w:lvl>
+    <w:lvl w:ilvl="1" w:tentative="1">
+      <w:start w:val="1"/>
+      <w:numFmt w:val="decimal"/>
+      <w:lvlText w:val="%2."/>
+      <w:lvlJc w:val="left"/>
+      <w:pPr>
+        <w:tabs>
+          <w:tab w:val="num" w:pos="1440"/>
+        </w:tabs>
+        <w:ind w:left="1440" w:hanging="360"/>
+      </w:pPr>
+    </w:lvl>
+    <w:lvl w:ilvl="2" w:tentative="1">
+      <w:start w:val="1"/>
+      <w:numFmt w:val="decimal"/>
+      <w:lvlText w:val="%3."/>
+      <w:lvlJc w:val="left"/>
+      <w:pPr>
+        <w:tabs>
+          <w:tab w:val="num" w:pos="2160"/>
+        </w:tabs>
+        <w:ind w:left="2160" w:hanging="360"/>
+      </w:pPr>
+    </w:lvl>
+    <w:lvl w:ilvl="3" w:tentative="1">
+      <w:start w:val="1"/>
+      <w:numFmt w:val="decimal"/>
+      <w:lvlText w:val="%4."/>
+      <w:lvlJc w:val="left"/>
+      <w:pPr>
+        <w:tabs>
+          <w:tab w:val="num" w:pos="2880"/>
+        </w:tabs>
+        <w:ind w:left="2880" w:hanging="360"/>
+      </w:pPr>
+    </w:lvl>
+    <w:lvl w:ilvl="4" w:tentative="1">
+      <w:start w:val="1"/>
+      <w:numFmt w:val="decimal"/>
+      <w:lvlText w:val="%5."/>
+      <w:lvlJc w:val="left"/>
+      <w:pPr>
+        <w:tabs>
+          <w:tab w:val="num" w:pos="3600"/>
+        </w:tabs>
+        <w:ind w:left="3600" w:hanging="360"/>
+      </w:pPr>
+    </w:lvl>
+    <w:lvl w:ilvl="5" w:tentative="1">
+      <w:start w:val="1"/>
+      <w:numFmt w:val="decimal"/>
+      <w:lvlText w:val="%6."/>
+      <w:lvlJc w:val="left"/>
+      <w:pPr>
+        <w:tabs>
+          <w:tab w:val="num" w:pos="4320"/>
+        </w:tabs>
+        <w:ind w:left="4320" w:hanging="360"/>
+      </w:pPr>
+    </w:lvl>
+    <w:lvl w:ilvl="6" w:tentative="1">
+      <w:start w:val="1"/>
+      <w:numFmt w:val="decimal"/>
+      <w:lvlText w:val="%7."/>
+      <w:lvlJc w:val="left"/>
+      <w:pPr>
+        <w:tabs>
+          <w:tab w:val="num" w:pos="5040"/>
+        </w:tabs>
+        <w:ind w:left="5040" w:hanging="360"/>
+      </w:pPr>
+    </w:lvl>
+    <w:lvl w:ilvl="7" w:tentative="1">
+      <w:start w:val="1"/>
+      <w:numFmt w:val="decimal"/>
+      <w:lvlText w:val="%8."/>
+      <w:lvlJc w:val="left"/>
+      <w:pPr>
+        <w:tabs>
+          <w:tab w:val="num" w:pos="5760"/>
+        </w:tabs>
+        <w:ind w:left="5760" w:hanging="360"/>
+      </w:pPr>
+    </w:lvl>
+    <w:lvl w:ilvl="8" w:tentative="1">
+      <w:start w:val="1"/>
+      <w:numFmt w:val="decimal"/>
+      <w:lvlText w:val="%9."/>
+      <w:lvlJc w:val="left"/>
+      <w:pPr>
+        <w:tabs>
+          <w:tab w:val="num" w:pos="6480"/>
+        </w:tabs>
+        <w:ind w:left="6480" w:hanging="360"/>
+      </w:pPr>
+    </w:lvl>
+  </w:abstractNum>
+  <w:abstractNum w:abstractNumId="17" w15:restartNumberingAfterBreak="0">
     <w:nsid w:val="60252B07"/>
     <w:multiLevelType w:val="multilevel"/>
     <w:tmpl w:val="E27C385E"/>
@@ -3110,7 +3020,7 @@
       </w:rPr>
     </w:lvl>
   </w:abstractNum>
-  <w:abstractNum w:abstractNumId="16" w15:restartNumberingAfterBreak="0">
+  <w:abstractNum w:abstractNumId="18" w15:restartNumberingAfterBreak="0">
     <w:nsid w:val="62E23EFD"/>
     <w:multiLevelType w:val="multilevel"/>
     <w:tmpl w:val="62885966"/>
@@ -3223,7 +3133,7 @@
       </w:pPr>
     </w:lvl>
   </w:abstractNum>
-  <w:abstractNum w:abstractNumId="17" w15:restartNumberingAfterBreak="0">
+  <w:abstractNum w:abstractNumId="19" w15:restartNumberingAfterBreak="0">
     <w:nsid w:val="650F4F6D"/>
     <w:multiLevelType w:val="multilevel"/>
     <w:tmpl w:val="A9E2ADF2"/>
@@ -3336,7 +3246,7 @@
       </w:pPr>
     </w:lvl>
   </w:abstractNum>
-  <w:abstractNum w:abstractNumId="18" w15:restartNumberingAfterBreak="0">
+  <w:abstractNum w:abstractNumId="20" w15:restartNumberingAfterBreak="0">
     <w:nsid w:val="70CE65E2"/>
     <w:multiLevelType w:val="multilevel"/>
     <w:tmpl w:val="A54CDF62"/>
@@ -3449,7 +3359,7 @@
       </w:pPr>
     </w:lvl>
   </w:abstractNum>
-  <w:abstractNum w:abstractNumId="19" w15:restartNumberingAfterBreak="0">
+  <w:abstractNum w:abstractNumId="21" w15:restartNumberingAfterBreak="0">
     <w:nsid w:val="7E892156"/>
     <w:multiLevelType w:val="multilevel"/>
     <w:tmpl w:val="4FFAA51E"/>
@@ -3598,7 +3508,7 @@
       </w:rPr>
     </w:lvl>
   </w:abstractNum>
-  <w:abstractNum w:abstractNumId="20" w15:restartNumberingAfterBreak="0">
+  <w:abstractNum w:abstractNumId="22" w15:restartNumberingAfterBreak="0">
     <w:nsid w:val="7FB63FED"/>
     <w:multiLevelType w:val="multilevel"/>
     <w:tmpl w:val="410616EE"/>
@@ -3712,16 +3622,16 @@
     </w:lvl>
   </w:abstractNum>
   <w:num w:numId="1" w16cid:durableId="811171438">
-    <w:abstractNumId w:val="12"/>
+    <w:abstractNumId w:val="13"/>
   </w:num>
   <w:num w:numId="2" w16cid:durableId="886068207">
     <w:abstractNumId w:val="6"/>
   </w:num>
   <w:num w:numId="3" w16cid:durableId="1332221637">
-    <w:abstractNumId w:val="13"/>
+    <w:abstractNumId w:val="14"/>
   </w:num>
   <w:num w:numId="4" w16cid:durableId="650597268">
-    <w:abstractNumId w:val="18"/>
+    <w:abstractNumId w:val="20"/>
   </w:num>
   <w:num w:numId="5" w16cid:durableId="1028410537">
     <w:abstractNumId w:val="8"/>
@@ -3730,22 +3640,22 @@
     <w:abstractNumId w:val="7"/>
   </w:num>
   <w:num w:numId="7" w16cid:durableId="1697846195">
-    <w:abstractNumId w:val="10"/>
+    <w:abstractNumId w:val="11"/>
   </w:num>
   <w:num w:numId="8" w16cid:durableId="1927838699">
-    <w:abstractNumId w:val="20"/>
+    <w:abstractNumId w:val="22"/>
   </w:num>
   <w:num w:numId="9" w16cid:durableId="645207974">
     <w:abstractNumId w:val="9"/>
   </w:num>
   <w:num w:numId="10" w16cid:durableId="263150176">
-    <w:abstractNumId w:val="16"/>
+    <w:abstractNumId w:val="18"/>
   </w:num>
   <w:num w:numId="11" w16cid:durableId="1877815633">
-    <w:abstractNumId w:val="14"/>
+    <w:abstractNumId w:val="15"/>
   </w:num>
   <w:num w:numId="12" w16cid:durableId="2068843880">
-    <w:abstractNumId w:val="15"/>
+    <w:abstractNumId w:val="17"/>
   </w:num>
   <w:num w:numId="13" w16cid:durableId="1526598019">
     <w:abstractNumId w:val="4"/>
@@ -3760,10 +3670,10 @@
     <w:abstractNumId w:val="0"/>
   </w:num>
   <w:num w:numId="17" w16cid:durableId="1854416530">
-    <w:abstractNumId w:val="19"/>
+    <w:abstractNumId w:val="21"/>
   </w:num>
   <w:num w:numId="18" w16cid:durableId="1237863465">
-    <w:abstractNumId w:val="17"/>
+    <w:abstractNumId w:val="19"/>
   </w:num>
   <w:num w:numId="19" w16cid:durableId="1585996152">
     <w:abstractNumId w:val="2"/>
@@ -3772,7 +3682,13 @@
     <w:abstractNumId w:val="1"/>
   </w:num>
   <w:num w:numId="21" w16cid:durableId="1219975346">
-    <w:abstractNumId w:val="11"/>
+    <w:abstractNumId w:val="12"/>
+  </w:num>
+  <w:num w:numId="22" w16cid:durableId="1716739140">
+    <w:abstractNumId w:val="10"/>
+  </w:num>
+  <w:num w:numId="23" w16cid:durableId="1550990065">
+    <w:abstractNumId w:val="16"/>
   </w:num>
 </w:numbering>
 </file>
@@ -4754,6 +4670,19 @@
       <w:shd w:val="clear" w:color="auto" w:fill="E1DFDD"/>
     </w:rPr>
   </w:style>
+  <w:style w:type="paragraph" w:styleId="af0">
+    <w:name w:val="Normal (Web)"/>
+    <w:basedOn w:val="a"/>
+    <w:uiPriority w:val="99"/>
+    <w:semiHidden/>
+    <w:unhideWhenUsed/>
+    <w:rsid w:val="00BA6729"/>
+    <w:rPr>
+      <w:rFonts w:ascii="Times New Roman" w:hAnsi="Times New Roman" w:cs="Times New Roman"/>
+      <w:sz w:val="24"/>
+      <w:szCs w:val="24"/>
+    </w:rPr>
+  </w:style>
 </w:styles>
 </file>
 

</xml_diff>